<commit_message>
More fixes to documents; update ydocx
</commit_message>
<xml_diff>
--- a/lib/docx_templates/solar_submission.docx
+++ b/lib/docx_templates/solar_submission.docx
@@ -163,14 +163,20 @@
     </w:p>
     <w:p>
       <w:pPr>
-        <w:pStyle w:val="Heading2"/>
-        <w:tabs>
-          <w:tab w:val="clear" w:pos="0"/>
-          <w:tab w:val="num" w:pos="-900"/>
-        </w:tabs>
+        <w:keepNext/>
+        <w:spacing w:before="60" w:after="60" w:line="240" w:lineRule="auto"/>
         <w:ind w:left="-720"/>
-      </w:pPr>
-      <w:r>
+        <w:outlineLvl w:val="1"/>
+        <w:rPr>
+          <w:rFonts w:ascii="Arial Black" w:hAnsi="Arial Black"/>
+          <w:sz w:val="28"/>
+        </w:rPr>
+      </w:pPr>
+      <w:r>
+        <w:rPr>
+          <w:rFonts w:ascii="Arial Black" w:hAnsi="Arial Black"/>
+          <w:sz w:val="28"/>
+        </w:rPr>
         <w:t>SOLAR ENERGY GENERATION APPLICATION</w:t>
       </w:r>
     </w:p>
@@ -190,17 +196,27 @@
     </w:p>
     <w:p>
       <w:pPr>
-        <w:pStyle w:val="Heading3"/>
+        <w:keepNext/>
+        <w:numPr>
+          <w:ilvl w:val="2"/>
+          <w:numId w:val="1"/>
+        </w:numPr>
         <w:tabs>
           <w:tab w:val="clear" w:pos="0"/>
           <w:tab w:val="num" w:pos="-630"/>
         </w:tabs>
-        <w:rPr>
-          <w:sz w:val="20"/>
-        </w:rPr>
-      </w:pPr>
-      <w:r>
-        <w:rPr>
+        <w:spacing w:before="60" w:after="60" w:line="240" w:lineRule="auto"/>
+        <w:outlineLvl w:val="2"/>
+        <w:rPr>
+          <w:b/>
+          <w:i/>
+          <w:sz w:val="20"/>
+        </w:rPr>
+      </w:pPr>
+      <w:r>
+        <w:rPr>
+          <w:b/>
+          <w:i/>
           <w:sz w:val="20"/>
         </w:rPr>
         <w:t>GENERAL INFORMATION</w:t>
@@ -486,6 +502,7 @@
         <w:adjustRightInd w:val="0"/>
         <w:spacing w:line="240" w:lineRule="auto"/>
         <w:rPr>
+          <w:color w:val="auto"/>
           <w:sz w:val="20"/>
           <w:szCs w:val="20"/>
         </w:rPr>
@@ -506,6 +523,13 @@
         <w:t>:</w:t>
       </w:r>
       <w:proofErr w:type="gramEnd"/>
+      <w:r>
+        <w:rPr>
+          <w:sz w:val="20"/>
+          <w:szCs w:val="20"/>
+        </w:rPr>
+        <w:br/>
+      </w:r>
       <w:r>
         <w:rPr>
           <w:sz w:val="20"/>
@@ -610,7 +634,7 @@
           <w:szCs w:val="20"/>
         </w:rPr>
         <w:lastRenderedPageBreak/>
-        <w:t>INFORMATION FOR LOCATION NUMBER &lt;%=</w:t>
+        <w:t>INFORMATION FOR LOCATION #&lt;%=</w:t>
       </w:r>
       <w:proofErr w:type="gramStart"/>
       <w:r>
@@ -768,14 +792,7 @@
           <w:sz w:val="20"/>
           <w:szCs w:val="20"/>
         </w:rPr>
-        <w:t>Type of project:</w:t>
-      </w:r>
-      <w:r>
-        <w:rPr>
-          <w:sz w:val="20"/>
-          <w:szCs w:val="20"/>
-        </w:rPr>
-        <w:t xml:space="preserve"> </w:t>
+        <w:t xml:space="preserve">Type of project: </w:t>
       </w:r>
       <w:r>
         <w:rPr>
@@ -849,14 +866,7 @@
           <w:sz w:val="20"/>
           <w:szCs w:val="20"/>
         </w:rPr>
-        <w:t>Type o</w:t>
-      </w:r>
-      <w:r>
-        <w:rPr>
-          <w:sz w:val="20"/>
-          <w:szCs w:val="20"/>
-        </w:rPr>
-        <w:t xml:space="preserve">f Mounting for solar PV system: </w:t>
+        <w:t xml:space="preserve">Type of Mounting for solar PV system: </w:t>
       </w:r>
       <w:r>
         <w:rPr>
@@ -1050,19 +1060,11 @@
           <w:sz w:val="20"/>
           <w:szCs w:val="20"/>
         </w:rPr>
-        <w:t>=='Rooftop'%&gt;</w:t>
-      </w:r>
-      <w:r>
-        <w:rPr>
-          <w:sz w:val="20"/>
-          <w:szCs w:val="20"/>
-        </w:rPr>
-        <w:t xml:space="preserve">If Roof-top mounted: </w:t>
+        <w:t xml:space="preserve">=='Rooftop'%&gt;If Roof-top mounted: </w:t>
       </w:r>
     </w:p>
     <w:p>
       <w:pPr>
-        <w:pStyle w:val="ListParagraph"/>
         <w:numPr>
           <w:ilvl w:val="1"/>
           <w:numId w:val="10"/>
@@ -1129,7 +1131,6 @@
     </w:p>
     <w:p>
       <w:pPr>
-        <w:pStyle w:val="ListParagraph"/>
         <w:numPr>
           <w:ilvl w:val="1"/>
           <w:numId w:val="10"/>
@@ -1202,7 +1203,6 @@
     </w:p>
     <w:p>
       <w:pPr>
-        <w:pStyle w:val="ListParagraph"/>
         <w:numPr>
           <w:ilvl w:val="1"/>
           <w:numId w:val="10"/>
@@ -1261,7 +1261,6 @@
     </w:p>
     <w:p>
       <w:pPr>
-        <w:pStyle w:val="ListParagraph"/>
         <w:numPr>
           <w:ilvl w:val="1"/>
           <w:numId w:val="10"/>
@@ -1321,7 +1320,6 @@
     </w:p>
     <w:p>
       <w:pPr>
-        <w:pStyle w:val="ListParagraph"/>
         <w:numPr>
           <w:ilvl w:val="1"/>
           <w:numId w:val="10"/>
@@ -1393,11 +1391,19 @@
           <w:szCs w:val="20"/>
         </w:rPr>
         <w:tab/>
+      </w:r>
+      <w:r>
+        <w:rPr>
+          <w:color w:val="808080" w:themeColor="background1" w:themeShade="80"/>
+          <w:sz w:val="20"/>
+          <w:szCs w:val="20"/>
+        </w:rPr>
         <w:t>&lt;%=</w:t>
       </w:r>
       <w:proofErr w:type="gramStart"/>
       <w:r>
         <w:rPr>
+          <w:color w:val="808080" w:themeColor="background1" w:themeShade="80"/>
           <w:sz w:val="20"/>
           <w:szCs w:val="20"/>
         </w:rPr>
@@ -1406,6 +1412,7 @@
       <w:proofErr w:type="gramEnd"/>
       <w:r>
         <w:rPr>
+          <w:color w:val="808080" w:themeColor="background1" w:themeShade="80"/>
           <w:sz w:val="20"/>
           <w:szCs w:val="20"/>
         </w:rPr>
@@ -1414,6 +1421,7 @@
       <w:proofErr w:type="spellStart"/>
       <w:r>
         <w:rPr>
+          <w:color w:val="808080" w:themeColor="background1" w:themeShade="80"/>
           <w:sz w:val="20"/>
           <w:szCs w:val="20"/>
         </w:rPr>
@@ -1422,6 +1430,7 @@
       <w:proofErr w:type="spellEnd"/>
       <w:r>
         <w:rPr>
+          <w:color w:val="808080" w:themeColor="background1" w:themeShade="80"/>
           <w:sz w:val="20"/>
           <w:szCs w:val="20"/>
         </w:rPr>
@@ -1435,6 +1444,7 @@
         <w:adjustRightInd w:val="0"/>
         <w:ind w:firstLine="720"/>
         <w:rPr>
+          <w:color w:val="808080" w:themeColor="background1" w:themeShade="80"/>
           <w:sz w:val="20"/>
           <w:szCs w:val="20"/>
         </w:rPr>
@@ -1464,6 +1474,7 @@
       </w:r>
       <w:r>
         <w:rPr>
+          <w:color w:val="808080" w:themeColor="background1" w:themeShade="80"/>
           <w:sz w:val="20"/>
           <w:szCs w:val="20"/>
         </w:rPr>
@@ -1472,21 +1483,16 @@
       <w:proofErr w:type="gramStart"/>
       <w:r>
         <w:rPr>
-          <w:sz w:val="20"/>
-          <w:szCs w:val="20"/>
-        </w:rPr>
-        <w:t>location</w:t>
-      </w:r>
-      <w:r>
-        <w:rPr>
-          <w:sz w:val="20"/>
-          <w:szCs w:val="20"/>
-        </w:rPr>
-        <w:t>s[</w:t>
+          <w:color w:val="808080" w:themeColor="background1" w:themeShade="80"/>
+          <w:sz w:val="20"/>
+          <w:szCs w:val="20"/>
+        </w:rPr>
+        <w:t>locations[</w:t>
       </w:r>
       <w:proofErr w:type="gramEnd"/>
       <w:r>
         <w:rPr>
+          <w:color w:val="808080" w:themeColor="background1" w:themeShade="80"/>
           <w:sz w:val="20"/>
           <w:szCs w:val="20"/>
         </w:rPr>
@@ -1495,6 +1501,7 @@
       <w:proofErr w:type="spellStart"/>
       <w:r>
         <w:rPr>
+          <w:color w:val="808080" w:themeColor="background1" w:themeShade="80"/>
           <w:sz w:val="20"/>
           <w:szCs w:val="20"/>
         </w:rPr>
@@ -1503,6 +1510,7 @@
       <w:proofErr w:type="spellEnd"/>
       <w:r>
         <w:rPr>
+          <w:color w:val="808080" w:themeColor="background1" w:themeShade="80"/>
           <w:sz w:val="20"/>
           <w:szCs w:val="20"/>
         </w:rPr>
@@ -1545,21 +1553,16 @@
       </w:r>
       <w:r>
         <w:rPr>
-          <w:sz w:val="20"/>
-          <w:szCs w:val="20"/>
-        </w:rPr>
-        <w:t>&lt;%</w:t>
-      </w:r>
-      <w:r>
-        <w:rPr>
-          <w:sz w:val="20"/>
-          <w:szCs w:val="20"/>
-        </w:rPr>
-        <w:t>=</w:t>
+          <w:color w:val="808080" w:themeColor="background1" w:themeShade="80"/>
+          <w:sz w:val="20"/>
+          <w:szCs w:val="20"/>
+        </w:rPr>
+        <w:t>&lt;%=</w:t>
       </w:r>
       <w:proofErr w:type="gramStart"/>
       <w:r>
         <w:rPr>
+          <w:color w:val="808080" w:themeColor="background1" w:themeShade="80"/>
           <w:sz w:val="20"/>
           <w:szCs w:val="20"/>
         </w:rPr>
@@ -1568,6 +1571,7 @@
       <w:proofErr w:type="gramEnd"/>
       <w:r>
         <w:rPr>
+          <w:color w:val="808080" w:themeColor="background1" w:themeShade="80"/>
           <w:sz w:val="20"/>
           <w:szCs w:val="20"/>
         </w:rPr>
@@ -1576,6 +1580,7 @@
       <w:proofErr w:type="spellStart"/>
       <w:r>
         <w:rPr>
+          <w:color w:val="808080" w:themeColor="background1" w:themeShade="80"/>
           <w:sz w:val="20"/>
           <w:szCs w:val="20"/>
         </w:rPr>
@@ -1584,6 +1589,7 @@
       <w:proofErr w:type="spellEnd"/>
       <w:r>
         <w:rPr>
+          <w:color w:val="808080" w:themeColor="background1" w:themeShade="80"/>
           <w:sz w:val="20"/>
           <w:szCs w:val="20"/>
         </w:rPr>
@@ -2532,14 +2538,7 @@
           <w:sz w:val="20"/>
           <w:szCs w:val="20"/>
         </w:rPr>
-        <w:t>end</w:t>
-      </w:r>
-      <w:r>
-        <w:rPr>
-          <w:sz w:val="20"/>
-          <w:szCs w:val="20"/>
-        </w:rPr>
-        <w:t>block</w:t>
+        <w:t>endblock</w:t>
       </w:r>
       <w:proofErr w:type="spellEnd"/>
       <w:r>
@@ -2646,28 +2645,7 @@
           <w:sz w:val="20"/>
           <w:szCs w:val="20"/>
         </w:rPr>
-        <w:t>=='</w:t>
-      </w:r>
-      <w:r>
-        <w:rPr>
-          <w:sz w:val="20"/>
-          <w:szCs w:val="20"/>
-        </w:rPr>
-        <w:t>Ground</w:t>
-      </w:r>
-      <w:r>
-        <w:rPr>
-          <w:sz w:val="20"/>
-          <w:szCs w:val="20"/>
-        </w:rPr>
-        <w:t>'%&gt;</w:t>
-      </w:r>
-      <w:r>
-        <w:rPr>
-          <w:sz w:val="20"/>
-          <w:szCs w:val="20"/>
-        </w:rPr>
-        <w:t>If ground-mounted, provide the following details:</w:t>
+        <w:t>=='Ground'%&gt;If ground-mounted, provide the following details:</w:t>
       </w:r>
     </w:p>
     <w:p>
@@ -2740,15 +2718,7 @@
           <w:sz w:val="20"/>
           <w:szCs w:val="20"/>
         </w:rPr>
-        <w:t>solar</w:t>
-      </w:r>
-      <w:r>
-        <w:rPr>
-          <w:color w:val="808080" w:themeColor="background1" w:themeShade="80"/>
-          <w:sz w:val="20"/>
-          <w:szCs w:val="20"/>
-        </w:rPr>
-        <w:t>_site_maintenance</w:t>
+        <w:t>solar_site_maintenance</w:t>
       </w:r>
       <w:proofErr w:type="spellEnd"/>
       <w:r>
@@ -4926,14 +4896,7 @@
           <w:sz w:val="20"/>
           <w:szCs w:val="20"/>
         </w:rPr>
-        <w:t>end</w:t>
-      </w:r>
-      <w:r>
-        <w:rPr>
-          <w:sz w:val="20"/>
-          <w:szCs w:val="20"/>
-        </w:rPr>
-        <w:t>block</w:t>
+        <w:t>endblock</w:t>
       </w:r>
       <w:proofErr w:type="spellEnd"/>
       <w:r>
@@ -4949,14 +4912,7 @@
           <w:sz w:val="20"/>
           <w:szCs w:val="20"/>
         </w:rPr>
-        <w:t>locati</w:t>
-      </w:r>
-      <w:r>
-        <w:rPr>
-          <w:sz w:val="20"/>
-          <w:szCs w:val="20"/>
-        </w:rPr>
-        <w:t>ons[</w:t>
+        <w:t>locations[</w:t>
       </w:r>
       <w:proofErr w:type="gramEnd"/>
       <w:r>
@@ -4980,14 +4936,7 @@
           <w:sz w:val="20"/>
           <w:szCs w:val="20"/>
         </w:rPr>
-        <w:t>=='Ground</w:t>
-      </w:r>
-      <w:r>
-        <w:rPr>
-          <w:sz w:val="20"/>
-          <w:szCs w:val="20"/>
-        </w:rPr>
-        <w:t>'%&gt;</w:t>
+        <w:t>=='Ground'%&gt;</w:t>
       </w:r>
     </w:p>
     <w:p>
@@ -5011,8 +4960,8 @@
     <w:p>
       <w:pPr>
         <w:rPr>
-          <w:sz w:val="20"/>
-          <w:szCs w:val="20"/>
+          <w:caps/>
+          <w:sz w:val="20"/>
         </w:rPr>
       </w:pPr>
       <w:r>
@@ -5021,7 +4970,23 @@
           <w:szCs w:val="20"/>
         </w:rPr>
         <w:lastRenderedPageBreak/>
-        <w:t xml:space="preserve">&lt;%=ifblock </w:t>
+        <w:t>&lt;%=</w:t>
+      </w:r>
+      <w:proofErr w:type="spellStart"/>
+      <w:r>
+        <w:rPr>
+          <w:sz w:val="20"/>
+          <w:szCs w:val="20"/>
+        </w:rPr>
+        <w:t>ifblock</w:t>
+      </w:r>
+      <w:proofErr w:type="spellEnd"/>
+      <w:r>
+        <w:rPr>
+          <w:sz w:val="20"/>
+          <w:szCs w:val="20"/>
+        </w:rPr>
+        <w:t xml:space="preserve"> </w:t>
       </w:r>
       <w:proofErr w:type="gramStart"/>
       <w:r>
@@ -5037,19 +5002,27 @@
           <w:sz w:val="20"/>
           <w:szCs w:val="20"/>
         </w:rPr>
-        <w:t>].solar_project_type == "Photovoltaic (PV)"%&gt;</w:t>
-      </w:r>
-    </w:p>
-    <w:p>
-      <w:pPr>
-        <w:pStyle w:val="Heading3"/>
-        <w:rPr>
-          <w:caps/>
-          <w:sz w:val="20"/>
-        </w:rPr>
-      </w:pPr>
-      <w:r>
-        <w:rPr>
+        <w:t>].</w:t>
+      </w:r>
+      <w:proofErr w:type="spellStart"/>
+      <w:r>
+        <w:rPr>
+          <w:sz w:val="20"/>
+          <w:szCs w:val="20"/>
+        </w:rPr>
+        <w:t>solar_project_type</w:t>
+      </w:r>
+      <w:proofErr w:type="spellEnd"/>
+      <w:r>
+        <w:rPr>
+          <w:sz w:val="20"/>
+          <w:szCs w:val="20"/>
+        </w:rPr>
+        <w:t xml:space="preserve"> == "Photovoltaic (PV)"%&gt;</w:t>
+      </w:r>
+      <w:r>
+        <w:rPr>
+          <w:b/>
           <w:caps/>
           <w:sz w:val="20"/>
         </w:rPr>
@@ -5657,6 +5630,7 @@
         <w:adjustRightInd w:val="0"/>
         <w:spacing w:line="240" w:lineRule="auto"/>
         <w:rPr>
+          <w:color w:val="808080" w:themeColor="background1" w:themeShade="80"/>
           <w:sz w:val="20"/>
           <w:szCs w:val="20"/>
         </w:rPr>
@@ -5724,57 +5698,6 @@
           <w:szCs w:val="20"/>
         </w:rPr>
       </w:pPr>
-      <w:r>
-        <w:rPr>
-          <w:sz w:val="20"/>
-          <w:szCs w:val="20"/>
-        </w:rPr>
-        <w:t xml:space="preserve">Year installed: </w:t>
-      </w:r>
-      <w:r>
-        <w:rPr>
-          <w:color w:val="808080" w:themeColor="background1" w:themeShade="80"/>
-          <w:sz w:val="20"/>
-          <w:szCs w:val="20"/>
-        </w:rPr>
-        <w:t>&lt;%=</w:t>
-      </w:r>
-      <w:proofErr w:type="gramStart"/>
-      <w:r>
-        <w:rPr>
-          <w:color w:val="808080" w:themeColor="background1" w:themeShade="80"/>
-          <w:sz w:val="20"/>
-          <w:szCs w:val="20"/>
-        </w:rPr>
-        <w:t>locations[</w:t>
-      </w:r>
-      <w:proofErr w:type="gramEnd"/>
-      <w:r>
-        <w:rPr>
-          <w:color w:val="808080" w:themeColor="background1" w:themeShade="80"/>
-          <w:sz w:val="20"/>
-          <w:szCs w:val="20"/>
-        </w:rPr>
-        <w:t>].</w:t>
-      </w:r>
-      <w:proofErr w:type="spellStart"/>
-      <w:r>
-        <w:rPr>
-          <w:color w:val="808080" w:themeColor="background1" w:themeShade="80"/>
-          <w:sz w:val="20"/>
-          <w:szCs w:val="20"/>
-        </w:rPr>
-        <w:t>pv_year_installed</w:t>
-      </w:r>
-      <w:proofErr w:type="spellEnd"/>
-      <w:r>
-        <w:rPr>
-          <w:color w:val="808080" w:themeColor="background1" w:themeShade="80"/>
-          <w:sz w:val="20"/>
-          <w:szCs w:val="20"/>
-        </w:rPr>
-        <w:t>%&gt;</w:t>
-      </w:r>
     </w:p>
     <w:p>
       <w:pPr>
@@ -5792,14 +5715,7 @@
           <w:sz w:val="20"/>
           <w:szCs w:val="20"/>
         </w:rPr>
-        <w:t xml:space="preserve">Who completed the installation: </w:t>
-      </w:r>
-      <w:r>
-        <w:rPr>
-          <w:sz w:val="20"/>
-          <w:szCs w:val="20"/>
-        </w:rPr>
-        <w:br/>
+        <w:t xml:space="preserve">Year installed: </w:t>
       </w:r>
       <w:r>
         <w:rPr>
@@ -5834,7 +5750,7 @@
           <w:sz w:val="20"/>
           <w:szCs w:val="20"/>
         </w:rPr>
-        <w:t>pv_installer</w:t>
+        <w:t>pv_year_installed</w:t>
       </w:r>
       <w:proofErr w:type="spellEnd"/>
       <w:r>
@@ -5853,14 +5769,20 @@
         <w:adjustRightInd w:val="0"/>
         <w:spacing w:line="240" w:lineRule="auto"/>
         <w:rPr>
-          <w:color w:val="auto"/>
-          <w:sz w:val="20"/>
-          <w:szCs w:val="20"/>
-        </w:rPr>
-      </w:pPr>
-      <w:r>
-        <w:rPr>
-          <w:color w:val="auto"/>
+          <w:sz w:val="20"/>
+          <w:szCs w:val="20"/>
+        </w:rPr>
+      </w:pPr>
+      <w:r>
+        <w:rPr>
+          <w:sz w:val="20"/>
+          <w:szCs w:val="20"/>
+        </w:rPr>
+        <w:t xml:space="preserve">Who completed the installation: </w:t>
+      </w:r>
+      <w:r>
+        <w:rPr>
+          <w:color w:val="808080" w:themeColor="background1" w:themeShade="80"/>
           <w:sz w:val="20"/>
           <w:szCs w:val="20"/>
         </w:rPr>
@@ -5869,7 +5791,7 @@
       <w:proofErr w:type="gramStart"/>
       <w:r>
         <w:rPr>
-          <w:color w:val="auto"/>
+          <w:color w:val="808080" w:themeColor="background1" w:themeShade="80"/>
           <w:sz w:val="20"/>
           <w:szCs w:val="20"/>
         </w:rPr>
@@ -5878,7 +5800,7 @@
       <w:proofErr w:type="gramEnd"/>
       <w:r>
         <w:rPr>
-          <w:color w:val="auto"/>
+          <w:color w:val="808080" w:themeColor="background1" w:themeShade="80"/>
           <w:sz w:val="20"/>
           <w:szCs w:val="20"/>
         </w:rPr>
@@ -5887,16 +5809,16 @@
       <w:proofErr w:type="spellStart"/>
       <w:r>
         <w:rPr>
-          <w:color w:val="auto"/>
-          <w:sz w:val="20"/>
-          <w:szCs w:val="20"/>
-        </w:rPr>
-        <w:t>pv_installer_sia.yes</w:t>
+          <w:color w:val="808080" w:themeColor="background1" w:themeShade="80"/>
+          <w:sz w:val="20"/>
+          <w:szCs w:val="20"/>
+        </w:rPr>
+        <w:t>pv_installer</w:t>
       </w:r>
       <w:proofErr w:type="spellEnd"/>
       <w:r>
         <w:rPr>
-          <w:color w:val="auto"/>
+          <w:color w:val="808080" w:themeColor="background1" w:themeShade="80"/>
           <w:sz w:val="20"/>
           <w:szCs w:val="20"/>
         </w:rPr>
@@ -5905,6 +5827,63 @@
     </w:p>
     <w:p>
       <w:pPr>
+        <w:autoSpaceDE w:val="0"/>
+        <w:autoSpaceDN w:val="0"/>
+        <w:adjustRightInd w:val="0"/>
+        <w:spacing w:line="240" w:lineRule="auto"/>
+        <w:rPr>
+          <w:color w:val="auto"/>
+          <w:sz w:val="20"/>
+          <w:szCs w:val="20"/>
+        </w:rPr>
+      </w:pPr>
+      <w:r>
+        <w:rPr>
+          <w:color w:val="auto"/>
+          <w:sz w:val="20"/>
+          <w:szCs w:val="20"/>
+        </w:rPr>
+        <w:t>&lt;%=</w:t>
+      </w:r>
+      <w:proofErr w:type="gramStart"/>
+      <w:r>
+        <w:rPr>
+          <w:color w:val="auto"/>
+          <w:sz w:val="20"/>
+          <w:szCs w:val="20"/>
+        </w:rPr>
+        <w:t>locations[</w:t>
+      </w:r>
+      <w:proofErr w:type="gramEnd"/>
+      <w:r>
+        <w:rPr>
+          <w:color w:val="auto"/>
+          <w:sz w:val="20"/>
+          <w:szCs w:val="20"/>
+        </w:rPr>
+        <w:t>].</w:t>
+      </w:r>
+      <w:proofErr w:type="spellStart"/>
+      <w:r>
+        <w:rPr>
+          <w:color w:val="auto"/>
+          <w:sz w:val="20"/>
+          <w:szCs w:val="20"/>
+        </w:rPr>
+        <w:t>pv_installer_sia.yes</w:t>
+      </w:r>
+      <w:proofErr w:type="spellEnd"/>
+      <w:r>
+        <w:rPr>
+          <w:color w:val="auto"/>
+          <w:sz w:val="20"/>
+          <w:szCs w:val="20"/>
+        </w:rPr>
+        <w:t>%&gt;</w:t>
+      </w:r>
+    </w:p>
+    <w:p>
+      <w:pPr>
         <w:spacing w:after="200" w:line="276" w:lineRule="auto"/>
         <w:rPr>
           <w:color w:val="auto"/>
@@ -5918,17 +5897,25 @@
           <w:sz w:val="20"/>
           <w:szCs w:val="18"/>
         </w:rPr>
-        <w:t>&lt;%=end</w:t>
-      </w:r>
-      <w:bookmarkStart w:id="0" w:name="_GoBack"/>
-      <w:bookmarkEnd w:id="0"/>
+        <w:t>&lt;%=</w:t>
+      </w:r>
+      <w:proofErr w:type="spellStart"/>
       <w:r>
         <w:rPr>
           <w:color w:val="auto"/>
           <w:sz w:val="20"/>
           <w:szCs w:val="18"/>
         </w:rPr>
-        <w:t xml:space="preserve">block </w:t>
+        <w:t>endblock</w:t>
+      </w:r>
+      <w:proofErr w:type="spellEnd"/>
+      <w:r>
+        <w:rPr>
+          <w:color w:val="auto"/>
+          <w:sz w:val="20"/>
+          <w:szCs w:val="18"/>
+        </w:rPr>
+        <w:t xml:space="preserve"> </w:t>
       </w:r>
       <w:proofErr w:type="gramStart"/>
       <w:r>
@@ -6026,15 +6013,15 @@
         <w:tblLook w:val="0000" w:firstRow="0" w:lastRow="0" w:firstColumn="0" w:lastColumn="0" w:noHBand="0" w:noVBand="0"/>
       </w:tblPr>
       <w:tblGrid>
-        <w:gridCol w:w="4962"/>
-        <w:gridCol w:w="1133"/>
+        <w:gridCol w:w="4678"/>
+        <w:gridCol w:w="1417"/>
         <w:gridCol w:w="992"/>
         <w:gridCol w:w="1418"/>
       </w:tblGrid>
       <w:tr>
         <w:tc>
           <w:tcPr>
-            <w:tcW w:w="4962" w:type="dxa"/>
+            <w:tcW w:w="4678" w:type="dxa"/>
             <w:tcMar>
               <w:top w:w="28" w:type="dxa"/>
               <w:bottom w:w="28" w:type="dxa"/>
@@ -6063,7 +6050,7 @@
         </w:tc>
         <w:tc>
           <w:tcPr>
-            <w:tcW w:w="1133" w:type="dxa"/>
+            <w:tcW w:w="1417" w:type="dxa"/>
             <w:tcMar>
               <w:top w:w="28" w:type="dxa"/>
               <w:bottom w:w="28" w:type="dxa"/>
@@ -6334,7 +6321,7 @@
       <w:tr>
         <w:tc>
           <w:tcPr>
-            <w:tcW w:w="4962" w:type="dxa"/>
+            <w:tcW w:w="4678" w:type="dxa"/>
             <w:tcMar>
               <w:top w:w="28" w:type="dxa"/>
               <w:bottom w:w="28" w:type="dxa"/>
@@ -6379,40 +6366,13 @@
                 <w:sz w:val="20"/>
                 <w:szCs w:val="20"/>
               </w:rPr>
-              <w:t>]._</w:t>
-            </w:r>
-            <w:r>
-              <w:rPr>
-                <w:b/>
-                <w:i/>
-                <w:sz w:val="20"/>
-                <w:szCs w:val="20"/>
-              </w:rPr>
-              <w:t>cats[</w:t>
-            </w:r>
-            <w:r>
-              <w:rPr>
-                <w:b/>
-                <w:i/>
-                <w:sz w:val="20"/>
-                <w:szCs w:val="20"/>
-              </w:rPr>
-              <w:t>2</w:t>
-            </w:r>
-            <w:r>
-              <w:rPr>
-                <w:b/>
-                <w:i/>
-                <w:sz w:val="20"/>
-                <w:szCs w:val="20"/>
-              </w:rPr>
-              <w:t>].first %&gt;</w:t>
+              <w:t>]._cats[2].first %&gt;</w:t>
             </w:r>
           </w:p>
         </w:tc>
         <w:tc>
           <w:tcPr>
-            <w:tcW w:w="1133" w:type="dxa"/>
+            <w:tcW w:w="1417" w:type="dxa"/>
             <w:tcMar>
               <w:top w:w="28" w:type="dxa"/>
               <w:bottom w:w="28" w:type="dxa"/>
@@ -6474,7 +6434,7 @@
       <w:tr>
         <w:tc>
           <w:tcPr>
-            <w:tcW w:w="4962" w:type="dxa"/>
+            <w:tcW w:w="4678" w:type="dxa"/>
             <w:tcMar>
               <w:top w:w="28" w:type="dxa"/>
               <w:bottom w:w="28" w:type="dxa"/>
@@ -6518,34 +6478,13 @@
                 <w:sz w:val="20"/>
                 <w:szCs w:val="20"/>
               </w:rPr>
-              <w:t>]._</w:t>
-            </w:r>
-            <w:r>
-              <w:rPr>
-                <w:sz w:val="20"/>
-                <w:szCs w:val="20"/>
-              </w:rPr>
-              <w:t>cats[</w:t>
-            </w:r>
-            <w:r>
-              <w:rPr>
-                <w:sz w:val="20"/>
-                <w:szCs w:val="20"/>
-              </w:rPr>
-              <w:t>2</w:t>
-            </w:r>
-            <w:r>
-              <w:rPr>
-                <w:sz w:val="20"/>
-                <w:szCs w:val="20"/>
-              </w:rPr>
-              <w:t>].second[].type %&gt;</w:t>
+              <w:t>]._cats[2].second[].type %&gt;</w:t>
             </w:r>
           </w:p>
         </w:tc>
         <w:tc>
           <w:tcPr>
-            <w:tcW w:w="1133" w:type="dxa"/>
+            <w:tcW w:w="1417" w:type="dxa"/>
             <w:tcMar>
               <w:top w:w="28" w:type="dxa"/>
               <w:bottom w:w="28" w:type="dxa"/>
@@ -6584,31 +6523,7 @@
                 <w:sz w:val="20"/>
                 <w:szCs w:val="20"/>
               </w:rPr>
-              <w:t>]._</w:t>
-            </w:r>
-            <w:r>
-              <w:rPr>
-                <w:bCs/>
-                <w:sz w:val="20"/>
-                <w:szCs w:val="20"/>
-              </w:rPr>
-              <w:t>cats[</w:t>
-            </w:r>
-            <w:r>
-              <w:rPr>
-                <w:bCs/>
-                <w:sz w:val="20"/>
-                <w:szCs w:val="20"/>
-              </w:rPr>
-              <w:t>2</w:t>
-            </w:r>
-            <w:r>
-              <w:rPr>
-                <w:bCs/>
-                <w:sz w:val="20"/>
-                <w:szCs w:val="20"/>
-              </w:rPr>
-              <w:t>].second[].limit || ''%&gt;</w:t>
+              <w:t>]._cats[2].second[].limit || ''%&gt;</w:t>
             </w:r>
           </w:p>
         </w:tc>
@@ -6653,31 +6568,7 @@
                 <w:sz w:val="20"/>
                 <w:szCs w:val="20"/>
               </w:rPr>
-              <w:t>]._</w:t>
-            </w:r>
-            <w:r>
-              <w:rPr>
-                <w:bCs/>
-                <w:sz w:val="20"/>
-                <w:szCs w:val="20"/>
-              </w:rPr>
-              <w:t>cats[</w:t>
-            </w:r>
-            <w:r>
-              <w:rPr>
-                <w:bCs/>
-                <w:sz w:val="20"/>
-                <w:szCs w:val="20"/>
-              </w:rPr>
-              <w:t>2</w:t>
-            </w:r>
-            <w:r>
-              <w:rPr>
-                <w:bCs/>
-                <w:sz w:val="20"/>
-                <w:szCs w:val="20"/>
-              </w:rPr>
-              <w:t>].second[].coinsurance || ''%&gt;</w:t>
+              <w:t>]._cats[2].second[].coinsurance || ''%&gt;</w:t>
             </w:r>
           </w:p>
         </w:tc>
@@ -6722,31 +6613,7 @@
                 <w:sz w:val="20"/>
                 <w:szCs w:val="20"/>
               </w:rPr>
-              <w:t>]._</w:t>
-            </w:r>
-            <w:r>
-              <w:rPr>
-                <w:bCs/>
-                <w:sz w:val="20"/>
-                <w:szCs w:val="20"/>
-              </w:rPr>
-              <w:t>cats[</w:t>
-            </w:r>
-            <w:r>
-              <w:rPr>
-                <w:bCs/>
-                <w:sz w:val="20"/>
-                <w:szCs w:val="20"/>
-              </w:rPr>
-              <w:t>2</w:t>
-            </w:r>
-            <w:r>
-              <w:rPr>
-                <w:bCs/>
-                <w:sz w:val="20"/>
-                <w:szCs w:val="20"/>
-              </w:rPr>
-              <w:t>].second[].deductible || ''%&gt;</w:t>
+              <w:t>]._cats[2].second[].deductible || ''%&gt;</w:t>
             </w:r>
           </w:p>
         </w:tc>
@@ -6995,50 +6862,51 @@
           <w:sz w:val="20"/>
           <w:szCs w:val="22"/>
         </w:rPr>
-        <w:t>prev_policy</w:t>
-      </w:r>
+        <w:t>prev_policy.policy_</w:t>
+      </w:r>
+      <w:proofErr w:type="gramStart"/>
       <w:r>
         <w:rPr>
           <w:color w:val="808080" w:themeColor="background1" w:themeShade="80"/>
           <w:sz w:val="20"/>
           <w:szCs w:val="22"/>
         </w:rPr>
-        <w:t>.p</w:t>
-      </w:r>
+        <w:t>number</w:t>
+      </w:r>
+      <w:proofErr w:type="spellEnd"/>
       <w:r>
         <w:rPr>
           <w:color w:val="808080" w:themeColor="background1" w:themeShade="80"/>
           <w:sz w:val="20"/>
           <w:szCs w:val="22"/>
         </w:rPr>
-        <w:t>olicy_</w:t>
-      </w:r>
-      <w:proofErr w:type="gramStart"/>
+        <w:t>%</w:t>
+      </w:r>
+      <w:proofErr w:type="gramEnd"/>
       <w:r>
         <w:rPr>
           <w:color w:val="808080" w:themeColor="background1" w:themeShade="80"/>
           <w:sz w:val="20"/>
           <w:szCs w:val="22"/>
         </w:rPr>
-        <w:t>number</w:t>
-      </w:r>
-      <w:proofErr w:type="spellEnd"/>
+        <w:t>&gt;</w:t>
+      </w:r>
       <w:r>
         <w:rPr>
           <w:color w:val="808080" w:themeColor="background1" w:themeShade="80"/>
           <w:sz w:val="20"/>
           <w:szCs w:val="22"/>
         </w:rPr>
-        <w:t>%</w:t>
-      </w:r>
-      <w:proofErr w:type="gramEnd"/>
-      <w:r>
-        <w:rPr>
-          <w:color w:val="808080" w:themeColor="background1" w:themeShade="80"/>
+        <w:br/>
+      </w:r>
+      <w:bookmarkStart w:id="0" w:name="_GoBack"/>
+      <w:bookmarkEnd w:id="0"/>
+      <w:r>
+        <w:rPr>
           <w:sz w:val="20"/>
           <w:szCs w:val="22"/>
         </w:rPr>
-        <w:t>&gt;</w:t>
+        <w:t xml:space="preserve">Expiry Date: </w:t>
       </w:r>
       <w:r>
         <w:rPr>
@@ -7046,55 +6914,16 @@
           <w:sz w:val="20"/>
           <w:szCs w:val="22"/>
         </w:rPr>
-        <w:br/>
-      </w:r>
-      <w:r>
-        <w:rPr>
+        <w:t>&lt;%=date $</w:t>
+      </w:r>
+      <w:proofErr w:type="spellStart"/>
+      <w:r>
+        <w:rPr>
+          <w:color w:val="808080" w:themeColor="background1" w:themeShade="80"/>
           <w:sz w:val="20"/>
           <w:szCs w:val="22"/>
         </w:rPr>
-        <w:t xml:space="preserve">Expiry Date: </w:t>
-      </w:r>
-      <w:r>
-        <w:rPr>
-          <w:color w:val="808080" w:themeColor="background1" w:themeShade="80"/>
-          <w:sz w:val="20"/>
-          <w:szCs w:val="22"/>
-        </w:rPr>
-        <w:t>&lt;%=date $</w:t>
-      </w:r>
-      <w:proofErr w:type="spellStart"/>
-      <w:r>
-        <w:rPr>
-          <w:color w:val="808080" w:themeColor="background1" w:themeShade="80"/>
-          <w:sz w:val="20"/>
-          <w:szCs w:val="22"/>
-        </w:rPr>
-        <w:t>prev_</w:t>
-      </w:r>
-      <w:r>
-        <w:rPr>
-          <w:color w:val="808080" w:themeColor="background1" w:themeShade="80"/>
-          <w:sz w:val="20"/>
-          <w:szCs w:val="22"/>
-        </w:rPr>
-        <w:t>policy</w:t>
-      </w:r>
-      <w:r>
-        <w:rPr>
-          <w:color w:val="808080" w:themeColor="background1" w:themeShade="80"/>
-          <w:sz w:val="20"/>
-          <w:szCs w:val="22"/>
-        </w:rPr>
-        <w:t>.</w:t>
-      </w:r>
-      <w:r>
-        <w:rPr>
-          <w:color w:val="808080" w:themeColor="background1" w:themeShade="80"/>
-          <w:sz w:val="20"/>
-          <w:szCs w:val="22"/>
-        </w:rPr>
-        <w:t>policy_</w:t>
+        <w:t>prev_policy.policy_</w:t>
       </w:r>
       <w:proofErr w:type="gramStart"/>
       <w:r>
@@ -7230,6 +7059,24 @@
         </w:rPr>
         <w:t>&lt;%=</w:t>
       </w:r>
+      <w:proofErr w:type="spellStart"/>
+      <w:r>
+        <w:rPr>
+          <w:color w:val="808080" w:themeColor="background1" w:themeShade="80"/>
+          <w:sz w:val="20"/>
+          <w:szCs w:val="20"/>
+        </w:rPr>
+        <w:t>selfif</w:t>
+      </w:r>
+      <w:proofErr w:type="spellEnd"/>
+      <w:r>
+        <w:rPr>
+          <w:color w:val="808080" w:themeColor="background1" w:themeShade="80"/>
+          <w:sz w:val="20"/>
+          <w:szCs w:val="20"/>
+        </w:rPr>
+        <w:t xml:space="preserve"> </w:t>
+      </w:r>
       <w:proofErr w:type="gramStart"/>
       <w:r>
         <w:rPr>
@@ -7408,13 +7255,6 @@
       </w:r>
       <w:r>
         <w:rPr>
-          <w:sz w:val="20"/>
-          <w:szCs w:val="20"/>
-        </w:rPr>
-        <w:br/>
-      </w:r>
-      <w:r>
-        <w:rPr>
           <w:color w:val="808080" w:themeColor="background1" w:themeShade="80"/>
           <w:sz w:val="20"/>
           <w:szCs w:val="20"/>
@@ -7546,7 +7386,7 @@
           <w:sz w:val="20"/>
           <w:szCs w:val="20"/>
         </w:rPr>
-        <w:t>&lt;%=</w:t>
+        <w:t xml:space="preserve">&lt;%=currency </w:t>
       </w:r>
       <w:proofErr w:type="gramStart"/>
       <w:r>
@@ -7767,7 +7607,7 @@
     </w:p>
     <w:tbl>
       <w:tblPr>
-        <w:tblW w:w="12395" w:type="dxa"/>
+        <w:tblW w:w="10978" w:type="dxa"/>
         <w:tblBorders>
           <w:top w:val="single" w:sz="6" w:space="0" w:color="auto"/>
           <w:left w:val="single" w:sz="6" w:space="0" w:color="auto"/>
@@ -7781,7 +7621,7 @@
       </w:tblPr>
       <w:tblGrid>
         <w:gridCol w:w="2093"/>
-        <w:gridCol w:w="3118"/>
+        <w:gridCol w:w="1701"/>
         <w:gridCol w:w="236"/>
         <w:gridCol w:w="5237"/>
         <w:gridCol w:w="1711"/>
@@ -7826,7 +7666,7 @@
         </w:tc>
         <w:tc>
           <w:tcPr>
-            <w:tcW w:w="8591" w:type="dxa"/>
+            <w:tcW w:w="7174" w:type="dxa"/>
             <w:gridSpan w:val="3"/>
             <w:tcBorders>
               <w:top w:val="nil"/>
@@ -7848,6 +7688,7 @@
             </w:pPr>
             <w:r>
               <w:rPr>
+                <w:color w:val="808080" w:themeColor="background1" w:themeShade="80"/>
                 <w:sz w:val="20"/>
                 <w:szCs w:val="20"/>
               </w:rPr>
@@ -7856,6 +7697,7 @@
             <w:proofErr w:type="gramStart"/>
             <w:r>
               <w:rPr>
+                <w:color w:val="808080" w:themeColor="background1" w:themeShade="80"/>
                 <w:sz w:val="20"/>
                 <w:szCs w:val="20"/>
               </w:rPr>
@@ -7864,6 +7706,7 @@
             <w:proofErr w:type="gramEnd"/>
             <w:r>
               <w:rPr>
+                <w:color w:val="808080" w:themeColor="background1" w:themeShade="80"/>
                 <w:sz w:val="20"/>
                 <w:szCs w:val="20"/>
               </w:rPr>
@@ -7872,6 +7715,7 @@
             <w:proofErr w:type="spellStart"/>
             <w:r>
               <w:rPr>
+                <w:color w:val="808080" w:themeColor="background1" w:themeShade="80"/>
                 <w:sz w:val="20"/>
                 <w:szCs w:val="20"/>
               </w:rPr>
@@ -7880,6 +7724,7 @@
             <w:proofErr w:type="spellEnd"/>
             <w:r>
               <w:rPr>
+                <w:color w:val="808080" w:themeColor="background1" w:themeShade="80"/>
                 <w:sz w:val="20"/>
                 <w:szCs w:val="20"/>
               </w:rPr>
@@ -7928,7 +7773,7 @@
         </w:tc>
         <w:tc>
           <w:tcPr>
-            <w:tcW w:w="8591" w:type="dxa"/>
+            <w:tcW w:w="7174" w:type="dxa"/>
             <w:gridSpan w:val="3"/>
             <w:tcBorders>
               <w:top w:val="nil"/>
@@ -7949,6 +7794,7 @@
             </w:pPr>
             <w:r>
               <w:rPr>
+                <w:color w:val="808080" w:themeColor="background1" w:themeShade="80"/>
                 <w:sz w:val="20"/>
                 <w:szCs w:val="20"/>
               </w:rPr>
@@ -7957,6 +7803,7 @@
             <w:proofErr w:type="gramStart"/>
             <w:r>
               <w:rPr>
+                <w:color w:val="808080" w:themeColor="background1" w:themeShade="80"/>
                 <w:sz w:val="20"/>
                 <w:szCs w:val="20"/>
               </w:rPr>
@@ -7965,6 +7812,7 @@
             <w:proofErr w:type="gramEnd"/>
             <w:r>
               <w:rPr>
+                <w:color w:val="808080" w:themeColor="background1" w:themeShade="80"/>
                 <w:sz w:val="20"/>
                 <w:szCs w:val="20"/>
               </w:rPr>
@@ -7973,6 +7821,7 @@
             <w:proofErr w:type="spellStart"/>
             <w:r>
               <w:rPr>
+                <w:color w:val="808080" w:themeColor="background1" w:themeShade="80"/>
                 <w:sz w:val="20"/>
                 <w:szCs w:val="20"/>
               </w:rPr>
@@ -7981,6 +7830,7 @@
             <w:proofErr w:type="spellEnd"/>
             <w:r>
               <w:rPr>
+                <w:color w:val="808080" w:themeColor="background1" w:themeShade="80"/>
                 <w:sz w:val="20"/>
                 <w:szCs w:val="20"/>
               </w:rPr>
@@ -8029,7 +7879,7 @@
         </w:tc>
         <w:tc>
           <w:tcPr>
-            <w:tcW w:w="8591" w:type="dxa"/>
+            <w:tcW w:w="7174" w:type="dxa"/>
             <w:gridSpan w:val="3"/>
             <w:tcBorders>
               <w:top w:val="nil"/>
@@ -8050,6 +7900,7 @@
             </w:pPr>
             <w:r>
               <w:rPr>
+                <w:color w:val="808080" w:themeColor="background1" w:themeShade="80"/>
                 <w:sz w:val="20"/>
                 <w:szCs w:val="20"/>
               </w:rPr>
@@ -8058,6 +7909,7 @@
             <w:proofErr w:type="gramStart"/>
             <w:r>
               <w:rPr>
+                <w:color w:val="808080" w:themeColor="background1" w:themeShade="80"/>
                 <w:sz w:val="20"/>
                 <w:szCs w:val="20"/>
               </w:rPr>
@@ -8066,6 +7918,7 @@
             <w:proofErr w:type="gramEnd"/>
             <w:r>
               <w:rPr>
+                <w:color w:val="808080" w:themeColor="background1" w:themeShade="80"/>
                 <w:sz w:val="20"/>
                 <w:szCs w:val="20"/>
               </w:rPr>
@@ -8074,6 +7927,7 @@
             <w:proofErr w:type="spellStart"/>
             <w:r>
               <w:rPr>
+                <w:color w:val="808080" w:themeColor="background1" w:themeShade="80"/>
                 <w:sz w:val="20"/>
                 <w:szCs w:val="20"/>
               </w:rPr>
@@ -8082,6 +7936,7 @@
             <w:proofErr w:type="spellEnd"/>
             <w:r>
               <w:rPr>
+                <w:color w:val="808080" w:themeColor="background1" w:themeShade="80"/>
                 <w:sz w:val="20"/>
                 <w:szCs w:val="20"/>
               </w:rPr>
@@ -8124,31 +7979,13 @@
                 <w:sz w:val="20"/>
                 <w:szCs w:val="20"/>
               </w:rPr>
-              <w:t>Extinguishing</w:t>
-            </w:r>
-            <w:r>
-              <w:rPr>
-                <w:b/>
-                <w:caps/>
-                <w:sz w:val="20"/>
-                <w:szCs w:val="20"/>
-              </w:rPr>
-              <w:t xml:space="preserve"> AGENT</w:t>
-            </w:r>
-            <w:r>
-              <w:rPr>
-                <w:b/>
-                <w:caps/>
-                <w:sz w:val="20"/>
-                <w:szCs w:val="20"/>
-              </w:rPr>
-              <w:t>:</w:t>
+              <w:t>Extinguishing AGENT:</w:t>
             </w:r>
           </w:p>
         </w:tc>
         <w:tc>
           <w:tcPr>
-            <w:tcW w:w="8591" w:type="dxa"/>
+            <w:tcW w:w="7174" w:type="dxa"/>
             <w:gridSpan w:val="3"/>
             <w:tcBorders>
               <w:top w:val="nil"/>
@@ -8170,6 +8007,7 @@
             </w:pPr>
             <w:r>
               <w:rPr>
+                <w:color w:val="808080" w:themeColor="background1" w:themeShade="80"/>
                 <w:sz w:val="20"/>
                 <w:szCs w:val="20"/>
                 <w:lang w:val="fr-CA"/>
@@ -8179,6 +8017,7 @@
             <w:proofErr w:type="gramStart"/>
             <w:r>
               <w:rPr>
+                <w:color w:val="808080" w:themeColor="background1" w:themeShade="80"/>
                 <w:sz w:val="20"/>
                 <w:szCs w:val="20"/>
                 <w:lang w:val="fr-CA"/>
@@ -8188,6 +8027,7 @@
             <w:proofErr w:type="gramEnd"/>
             <w:r>
               <w:rPr>
+                <w:color w:val="808080" w:themeColor="background1" w:themeShade="80"/>
                 <w:sz w:val="20"/>
                 <w:szCs w:val="20"/>
                 <w:lang w:val="fr-CA"/>
@@ -8197,6 +8037,7 @@
             <w:proofErr w:type="spellStart"/>
             <w:r>
               <w:rPr>
+                <w:color w:val="808080" w:themeColor="background1" w:themeShade="80"/>
                 <w:sz w:val="20"/>
                 <w:szCs w:val="20"/>
                 <w:lang w:val="fr-CA"/>
@@ -8206,6 +8047,7 @@
             <w:proofErr w:type="spellEnd"/>
             <w:r>
               <w:rPr>
+                <w:color w:val="808080" w:themeColor="background1" w:themeShade="80"/>
                 <w:sz w:val="20"/>
                 <w:szCs w:val="20"/>
                 <w:lang w:val="fr-CA"/>
@@ -8251,7 +8093,7 @@
         </w:tc>
         <w:tc>
           <w:tcPr>
-            <w:tcW w:w="10302" w:type="dxa"/>
+            <w:tcW w:w="8885" w:type="dxa"/>
             <w:gridSpan w:val="4"/>
             <w:tcBorders>
               <w:top w:val="nil"/>
@@ -8272,6 +8114,7 @@
             </w:pPr>
             <w:r>
               <w:rPr>
+                <w:color w:val="808080" w:themeColor="background1" w:themeShade="80"/>
                 <w:sz w:val="20"/>
                 <w:szCs w:val="20"/>
               </w:rPr>
@@ -8280,6 +8123,7 @@
             <w:proofErr w:type="gramStart"/>
             <w:r>
               <w:rPr>
+                <w:color w:val="808080" w:themeColor="background1" w:themeShade="80"/>
                 <w:sz w:val="20"/>
                 <w:szCs w:val="20"/>
               </w:rPr>
@@ -8288,6 +8132,7 @@
             <w:proofErr w:type="gramEnd"/>
             <w:r>
               <w:rPr>
+                <w:color w:val="808080" w:themeColor="background1" w:themeShade="80"/>
                 <w:sz w:val="20"/>
                 <w:szCs w:val="20"/>
               </w:rPr>
@@ -8296,6 +8141,7 @@
             <w:proofErr w:type="spellStart"/>
             <w:r>
               <w:rPr>
+                <w:color w:val="808080" w:themeColor="background1" w:themeShade="80"/>
                 <w:sz w:val="20"/>
                 <w:szCs w:val="20"/>
               </w:rPr>
@@ -8304,6 +8150,7 @@
             <w:proofErr w:type="spellEnd"/>
             <w:r>
               <w:rPr>
+                <w:color w:val="808080" w:themeColor="background1" w:themeShade="80"/>
                 <w:sz w:val="20"/>
                 <w:szCs w:val="20"/>
               </w:rPr>
@@ -8348,7 +8195,7 @@
         </w:tc>
         <w:tc>
           <w:tcPr>
-            <w:tcW w:w="3118" w:type="dxa"/>
+            <w:tcW w:w="1701" w:type="dxa"/>
             <w:tcBorders>
               <w:top w:val="nil"/>
               <w:left w:val="nil"/>
@@ -8368,6 +8215,7 @@
             </w:pPr>
             <w:r>
               <w:rPr>
+                <w:color w:val="808080" w:themeColor="background1" w:themeShade="80"/>
                 <w:sz w:val="20"/>
                 <w:szCs w:val="20"/>
               </w:rPr>
@@ -8376,6 +8224,7 @@
             <w:proofErr w:type="gramStart"/>
             <w:r>
               <w:rPr>
+                <w:color w:val="808080" w:themeColor="background1" w:themeShade="80"/>
                 <w:sz w:val="20"/>
                 <w:szCs w:val="20"/>
               </w:rPr>
@@ -8384,6 +8233,7 @@
             <w:proofErr w:type="gramEnd"/>
             <w:r>
               <w:rPr>
+                <w:color w:val="808080" w:themeColor="background1" w:themeShade="80"/>
                 <w:sz w:val="20"/>
                 <w:szCs w:val="20"/>
               </w:rPr>
@@ -8392,6 +8242,7 @@
             <w:proofErr w:type="spellStart"/>
             <w:r>
               <w:rPr>
+                <w:color w:val="808080" w:themeColor="background1" w:themeShade="80"/>
                 <w:sz w:val="20"/>
                 <w:szCs w:val="20"/>
               </w:rPr>
@@ -8400,6 +8251,7 @@
             <w:proofErr w:type="spellEnd"/>
             <w:r>
               <w:rPr>
+                <w:color w:val="808080" w:themeColor="background1" w:themeShade="80"/>
                 <w:sz w:val="20"/>
                 <w:szCs w:val="20"/>
               </w:rPr>
@@ -8528,7 +8380,7 @@
         </w:tc>
         <w:tc>
           <w:tcPr>
-            <w:tcW w:w="10302" w:type="dxa"/>
+            <w:tcW w:w="8885" w:type="dxa"/>
             <w:gridSpan w:val="4"/>
             <w:tcBorders>
               <w:top w:val="nil"/>
@@ -8549,6 +8401,7 @@
             </w:pPr>
             <w:r>
               <w:rPr>
+                <w:color w:val="808080" w:themeColor="background1" w:themeShade="80"/>
                 <w:sz w:val="20"/>
                 <w:szCs w:val="20"/>
               </w:rPr>
@@ -8557,6 +8410,7 @@
             <w:proofErr w:type="gramStart"/>
             <w:r>
               <w:rPr>
+                <w:color w:val="808080" w:themeColor="background1" w:themeShade="80"/>
                 <w:sz w:val="20"/>
                 <w:szCs w:val="20"/>
               </w:rPr>
@@ -8565,6 +8419,7 @@
             <w:proofErr w:type="gramEnd"/>
             <w:r>
               <w:rPr>
+                <w:color w:val="808080" w:themeColor="background1" w:themeShade="80"/>
                 <w:sz w:val="20"/>
                 <w:szCs w:val="20"/>
               </w:rPr>
@@ -8573,6 +8428,7 @@
             <w:proofErr w:type="spellStart"/>
             <w:r>
               <w:rPr>
+                <w:color w:val="808080" w:themeColor="background1" w:themeShade="80"/>
                 <w:sz w:val="20"/>
                 <w:szCs w:val="20"/>
               </w:rPr>
@@ -8581,6 +8437,7 @@
             <w:proofErr w:type="spellEnd"/>
             <w:r>
               <w:rPr>
+                <w:color w:val="808080" w:themeColor="background1" w:themeShade="80"/>
                 <w:sz w:val="20"/>
                 <w:szCs w:val="20"/>
               </w:rPr>
@@ -8725,7 +8582,7 @@
           <w:sz w:val="20"/>
           <w:szCs w:val="20"/>
         </w:rPr>
-        <w:t>&lt;%=</w:t>
+        <w:t xml:space="preserve">&lt;%=date </w:t>
       </w:r>
       <w:proofErr w:type="gramStart"/>
       <w:r>
@@ -8980,7 +8837,6 @@
           </w:tcPr>
           <w:p>
             <w:pPr>
-              <w:jc w:val="both"/>
               <w:rPr>
                 <w:sz w:val="20"/>
                 <w:szCs w:val="20"/>
@@ -9049,7 +8905,6 @@
           </w:tcPr>
           <w:p>
             <w:pPr>
-              <w:jc w:val="both"/>
               <w:rPr>
                 <w:sz w:val="20"/>
                 <w:szCs w:val="20"/>
@@ -9134,7 +8989,6 @@
           </w:tcPr>
           <w:p>
             <w:pPr>
-              <w:jc w:val="both"/>
               <w:rPr>
                 <w:sz w:val="20"/>
                 <w:szCs w:val="20"/>
@@ -9769,6 +9623,24 @@
           <w:sz w:val="20"/>
           <w:szCs w:val="18"/>
         </w:rPr>
+        <w:t>selfif</w:t>
+      </w:r>
+      <w:proofErr w:type="spellEnd"/>
+      <w:r>
+        <w:rPr>
+          <w:color w:val="808080" w:themeColor="background1" w:themeShade="80"/>
+          <w:sz w:val="20"/>
+          <w:szCs w:val="18"/>
+        </w:rPr>
+        <w:t xml:space="preserve"> </w:t>
+      </w:r>
+      <w:proofErr w:type="spellStart"/>
+      <w:r>
+        <w:rPr>
+          <w:color w:val="808080" w:themeColor="background1" w:themeShade="80"/>
+          <w:sz w:val="20"/>
+          <w:szCs w:val="18"/>
+        </w:rPr>
         <w:t>solar_project_restricted_</w:t>
       </w:r>
       <w:proofErr w:type="gramStart"/>
@@ -9907,6 +9779,24 @@
           <w:szCs w:val="20"/>
         </w:rPr>
         <w:t>&lt;%=</w:t>
+      </w:r>
+      <w:proofErr w:type="spellStart"/>
+      <w:r>
+        <w:rPr>
+          <w:color w:val="808080" w:themeColor="background1" w:themeShade="80"/>
+          <w:sz w:val="20"/>
+          <w:szCs w:val="20"/>
+        </w:rPr>
+        <w:t>selfif</w:t>
+      </w:r>
+      <w:proofErr w:type="spellEnd"/>
+      <w:r>
+        <w:rPr>
+          <w:color w:val="808080" w:themeColor="background1" w:themeShade="80"/>
+          <w:sz w:val="20"/>
+          <w:szCs w:val="20"/>
+        </w:rPr>
+        <w:t xml:space="preserve"> </w:t>
       </w:r>
       <w:proofErr w:type="spellStart"/>
       <w:r>
@@ -9956,49 +9846,51 @@
           <w:sz w:val="20"/>
           <w:szCs w:val="20"/>
         </w:rPr>
-        <w:t>Number of employees not covered by Workers Compensation</w:t>
+        <w:t xml:space="preserve">Number of employees not covered by Workers Compensation: </w:t>
+      </w:r>
+      <w:r>
+        <w:rPr>
+          <w:color w:val="808080" w:themeColor="background1" w:themeShade="80"/>
+          <w:sz w:val="20"/>
+          <w:szCs w:val="20"/>
+        </w:rPr>
+        <w:t>&lt;%=</w:t>
+      </w:r>
+      <w:proofErr w:type="spellStart"/>
+      <w:r>
+        <w:rPr>
+          <w:color w:val="808080" w:themeColor="background1" w:themeShade="80"/>
+          <w:sz w:val="20"/>
+          <w:szCs w:val="20"/>
+        </w:rPr>
+        <w:t>solar_non_workers_</w:t>
       </w:r>
       <w:proofErr w:type="gramStart"/>
       <w:r>
         <w:rPr>
-          <w:sz w:val="20"/>
-          <w:szCs w:val="20"/>
-        </w:rPr>
-        <w:t>:</w:t>
+          <w:color w:val="808080" w:themeColor="background1" w:themeShade="80"/>
+          <w:sz w:val="20"/>
+          <w:szCs w:val="20"/>
+        </w:rPr>
+        <w:t>compensation</w:t>
+      </w:r>
+      <w:proofErr w:type="spellEnd"/>
+      <w:r>
+        <w:rPr>
+          <w:color w:val="808080" w:themeColor="background1" w:themeShade="80"/>
+          <w:sz w:val="20"/>
+          <w:szCs w:val="20"/>
+        </w:rPr>
+        <w:t>%</w:t>
       </w:r>
       <w:proofErr w:type="gramEnd"/>
       <w:r>
         <w:rPr>
-          <w:sz w:val="20"/>
-          <w:szCs w:val="20"/>
-        </w:rPr>
-        <w:br/>
-      </w:r>
-      <w:r>
-        <w:rPr>
-          <w:color w:val="808080" w:themeColor="background1" w:themeShade="80"/>
-          <w:sz w:val="20"/>
-          <w:szCs w:val="20"/>
-        </w:rPr>
-        <w:t>&lt;%=</w:t>
-      </w:r>
-      <w:proofErr w:type="spellStart"/>
-      <w:r>
-        <w:rPr>
-          <w:color w:val="808080" w:themeColor="background1" w:themeShade="80"/>
-          <w:sz w:val="20"/>
-          <w:szCs w:val="20"/>
-        </w:rPr>
-        <w:t>solar_non_workers_compensation</w:t>
-      </w:r>
-      <w:proofErr w:type="spellEnd"/>
-      <w:r>
-        <w:rPr>
-          <w:color w:val="808080" w:themeColor="background1" w:themeShade="80"/>
-          <w:sz w:val="20"/>
-          <w:szCs w:val="20"/>
-        </w:rPr>
-        <w:t>%&gt;</w:t>
+          <w:color w:val="808080" w:themeColor="background1" w:themeShade="80"/>
+          <w:sz w:val="20"/>
+          <w:szCs w:val="20"/>
+        </w:rPr>
+        <w:t>&gt;</w:t>
       </w:r>
     </w:p>
     <w:p>
@@ -10321,14 +10213,7 @@
           <w:sz w:val="20"/>
           <w:szCs w:val="20"/>
         </w:rPr>
-        <w:t>insured</w:t>
-      </w:r>
-      <w:r>
-        <w:rPr>
-          <w:sz w:val="20"/>
-          <w:szCs w:val="20"/>
-        </w:rPr>
-        <w:t>.yes</w:t>
+        <w:t>insured.yes</w:t>
       </w:r>
       <w:proofErr w:type="spellEnd"/>
       <w:r>
@@ -10375,14 +10260,7 @@
           <w:sz w:val="20"/>
           <w:szCs w:val="20"/>
         </w:rPr>
-        <w:t>solar_su</w:t>
-      </w:r>
-      <w:r>
-        <w:rPr>
-          <w:sz w:val="20"/>
-          <w:szCs w:val="20"/>
-        </w:rPr>
-        <w:t>bcontractor_coverage_</w:t>
+        <w:t>solar_subcontractor_coverage_</w:t>
       </w:r>
       <w:proofErr w:type="gramStart"/>
       <w:r>
@@ -10854,6 +10732,20 @@
         </w:rPr>
         <w:t>&gt;</w:t>
       </w:r>
+    </w:p>
+    <w:p>
+      <w:pPr>
+        <w:pStyle w:val="Heading2"/>
+        <w:numPr>
+          <w:ilvl w:val="0"/>
+          <w:numId w:val="0"/>
+        </w:numPr>
+        <w:ind w:left="-720"/>
+        <w:rPr>
+          <w:sz w:val="20"/>
+          <w:szCs w:val="20"/>
+        </w:rPr>
+      </w:pPr>
     </w:p>
     <w:sectPr>
       <w:pgSz w:w="12240" w:h="15840"/>
@@ -11554,8 +11446,8 @@
   <w:abstractNum w:abstractNumId="5">
     <w:nsid w:val="506277E3"/>
     <w:multiLevelType w:val="hybridMultilevel"/>
-    <w:tmpl w:val="0EE6EC14"/>
-    <w:lvl w:ilvl="0" w:tplc="0409000F">
+    <w:tmpl w:val="E94E08FA"/>
+    <w:lvl w:ilvl="0" w:tplc="E192506E">
       <w:start w:val="1"/>
       <w:numFmt w:val="decimal"/>
       <w:lvlText w:val="%1."/>
@@ -11568,6 +11460,7 @@
       </w:pPr>
       <w:rPr>
         <w:rFonts w:cs="Times New Roman"/>
+        <w:color w:val="auto"/>
       </w:rPr>
     </w:lvl>
     <w:lvl w:ilvl="1" w:tplc="EF182FE4">

</xml_diff>